<commit_message>
analysis report student 1 definitive
</commit_message>
<xml_diff>
--- a/reports/Student #1/Analysis Report Student 1.docx
+++ b/reports/Student #1/Analysis Report Student 1.docx
@@ -1442,22 +1442,6 @@
         <w:t>Contents</w:t>
       </w:r>
       <w:bookmarkEnd w:id="237020545"/>
-    </w:p>
-    <w:p>
-      <w:pPr>
-        <w:jc w:val="both"/>
-        <w:rPr>
-          <w:szCs w:val="24"/>
-          <w:lang w:val="en-US"/>
-        </w:rPr>
-      </w:pPr>
-      <w:r>
-        <w:rPr>
-          <w:szCs w:val="24"/>
-          <w:lang w:val="en-US"/>
-        </w:rPr>
-        <w:t>[Main body of the report. Include relevant sections and details based on the subject matter.]</w:t>
-      </w:r>
     </w:p>
     <w:p>
       <w:pPr>

</xml_diff>

<commit_message>
analysis report student 1 final
</commit_message>
<xml_diff>
--- a/reports/Student #1/Analysis Report Student 1.docx
+++ b/reports/Student #1/Analysis Report Student 1.docx
@@ -2212,7 +2212,27 @@
           <w:szCs w:val="24"/>
           <w:lang w:val="en-US"/>
         </w:rPr>
-        <w:t>projecare</w:t>
+        <w:t>projec</w:t>
+      </w:r>
+      <w:r>
+        <w:rPr>
+          <w:rFonts w:ascii="Aptos" w:hAnsi="Aptos" w:eastAsia="Aptos" w:cs="Aptos"/>
+          <w:noProof w:val="0"/>
+          <w:sz w:val="24"/>
+          <w:szCs w:val="24"/>
+          <w:lang w:val="en-US"/>
+        </w:rPr>
+        <w:t xml:space="preserve">ts </w:t>
+      </w:r>
+      <w:r>
+        <w:rPr>
+          <w:rFonts w:ascii="Aptos" w:hAnsi="Aptos" w:eastAsia="Aptos" w:cs="Aptos"/>
+          <w:noProof w:val="0"/>
+          <w:sz w:val="24"/>
+          <w:szCs w:val="24"/>
+          <w:lang w:val="en-US"/>
+        </w:rPr>
+        <w:t>are</w:t>
       </w:r>
       <w:r>
         <w:rPr>

</xml_diff>